<commit_message>
Doku + Clear fix
</commit_message>
<xml_diff>
--- a/Sudoku Projekt.docx
+++ b/Sudoku Projekt.docx
@@ -2946,8 +2946,13 @@
         <w:t>Dieses sollte in der Programmiersprache C</w:t>
       </w:r>
       <w:r>
-        <w:t xml:space="preserve"> in der Entwicklungsumgebung CodeBlocks</w:t>
-      </w:r>
+        <w:t xml:space="preserve"> in der Entwicklungsumgebung </w:t>
+      </w:r>
+      <w:proofErr w:type="spellStart"/>
+      <w:r>
+        <w:t>CodeBlocks</w:t>
+      </w:r>
+      <w:proofErr w:type="spellEnd"/>
       <w:r>
         <w:rPr>
           <w:rStyle w:val="Funotenzeichen"/>
@@ -2990,7 +2995,15 @@
     </w:p>
     <w:p>
       <w:r>
-        <w:t xml:space="preserve">Hierzu wurde Git verwendet. Eine solche Form der Versionsverwaltung ist in größeren Projekten, die mehrere Entwickler erfordern, nahezu </w:t>
+        <w:t xml:space="preserve">Hierzu wurde </w:t>
+      </w:r>
+      <w:proofErr w:type="spellStart"/>
+      <w:r>
+        <w:t>Git</w:t>
+      </w:r>
+      <w:proofErr w:type="spellEnd"/>
+      <w:r>
+        <w:t xml:space="preserve"> verwendet. Eine solche Form der Versionsverwaltung ist in größeren Projekten, die mehrere Entwickler erfordern, nahezu </w:t>
       </w:r>
       <w:r>
         <w:t>unerlässlich</w:t>
@@ -3006,8 +3019,29 @@
     </w:p>
     <w:p>
       <w:r>
-        <w:t>Diese Verwaltung übernimmt Git. Mit einfachen Kommandos in der Git – Konsole oder Sourcetree</w:t>
-      </w:r>
+        <w:t xml:space="preserve">Diese Verwaltung übernimmt </w:t>
+      </w:r>
+      <w:proofErr w:type="spellStart"/>
+      <w:r>
+        <w:t>Git</w:t>
+      </w:r>
+      <w:proofErr w:type="spellEnd"/>
+      <w:r>
+        <w:t xml:space="preserve">. Mit einfachen Kommandos in der </w:t>
+      </w:r>
+      <w:proofErr w:type="spellStart"/>
+      <w:r>
+        <w:t>Git</w:t>
+      </w:r>
+      <w:proofErr w:type="spellEnd"/>
+      <w:r>
+        <w:t xml:space="preserve"> – Konsole oder </w:t>
+      </w:r>
+      <w:proofErr w:type="spellStart"/>
+      <w:r>
+        <w:t>Sourcetree</w:t>
+      </w:r>
+      <w:proofErr w:type="spellEnd"/>
       <w:r>
         <w:rPr>
           <w:rStyle w:val="Funotenzeichen"/>
@@ -3024,8 +3058,13 @@
         <w:t>grafischen</w:t>
       </w:r>
       <w:r>
-        <w:t xml:space="preserve"> Interface für Git</w:t>
-      </w:r>
+        <w:t xml:space="preserve"> Interface für </w:t>
+      </w:r>
+      <w:proofErr w:type="spellStart"/>
+      <w:r>
+        <w:t>Git</w:t>
+      </w:r>
+      <w:proofErr w:type="spellEnd"/>
       <w:r>
         <w:t xml:space="preserve">) wie </w:t>
       </w:r>
@@ -3124,7 +3163,15 @@
       </w:r>
       <w:r>
         <w:br/>
-        <w:t>1. Anlegen des Git Repository</w:t>
+        <w:t xml:space="preserve">1. Anlegen des </w:t>
+      </w:r>
+      <w:proofErr w:type="spellStart"/>
+      <w:r>
+        <w:t>Git</w:t>
+      </w:r>
+      <w:proofErr w:type="spellEnd"/>
+      <w:r>
+        <w:t xml:space="preserve"> Repository</w:t>
       </w:r>
       <w:r>
         <w:br/>
@@ -3204,7 +3251,15 @@
     </w:p>
     <w:p>
       <w:r>
-        <w:t>Die neu aufgeteilten Aufgaben wurden somit abgearbeitet und im Kanbanboard auf den aktuellen Stand gehalten.</w:t>
+        <w:t xml:space="preserve">Die neu aufgeteilten Aufgaben wurden somit abgearbeitet und im </w:t>
+      </w:r>
+      <w:proofErr w:type="spellStart"/>
+      <w:r>
+        <w:t>Kanbanboard</w:t>
+      </w:r>
+      <w:proofErr w:type="spellEnd"/>
+      <w:r>
+        <w:t xml:space="preserve"> auf den aktuellen Stand gehalten.</w:t>
       </w:r>
     </w:p>
     <w:p>
@@ -3221,6 +3276,7 @@
         <w:pStyle w:val="berschrift2"/>
       </w:pPr>
       <w:bookmarkStart w:id="10" w:name="_Toc514347794"/>
+      <w:proofErr w:type="gramStart"/>
       <w:r>
         <w:t xml:space="preserve">Terminplanung, </w:t>
       </w:r>
@@ -3231,6 +3287,7 @@
         <w:t>Ablaufplan</w:t>
       </w:r>
       <w:bookmarkEnd w:id="10"/>
+      <w:proofErr w:type="gramEnd"/>
     </w:p>
     <w:p>
       <w:r>
@@ -3239,13 +3296,26 @@
       <w:r>
         <w:t xml:space="preserve">die Softwareplanungsmethode </w:t>
       </w:r>
-      <w:r>
-        <w:t>KanbanFlow benutzt.</w:t>
-      </w:r>
-    </w:p>
-    <w:p>
-      <w:r>
-        <w:t>Kanban ist eine agile Methode für evolutionäres Change Management.</w:t>
+      <w:proofErr w:type="spellStart"/>
+      <w:r>
+        <w:t>KanbanFlow</w:t>
+      </w:r>
+      <w:proofErr w:type="spellEnd"/>
+      <w:r>
+        <w:t xml:space="preserve"> benutzt.</w:t>
+      </w:r>
+    </w:p>
+    <w:p>
+      <w:r>
+        <w:t xml:space="preserve">Kanban ist eine agile Methode für evolutionäres </w:t>
+      </w:r>
+      <w:proofErr w:type="gramStart"/>
+      <w:r>
+        <w:t>Change Management</w:t>
+      </w:r>
+      <w:proofErr w:type="gramEnd"/>
+      <w:r>
+        <w:t>.</w:t>
       </w:r>
       <w:r>
         <w:rPr>
@@ -3380,30 +3450,14 @@
       <w:r>
         <w:t xml:space="preserve">Abbildung </w:t>
       </w:r>
-      <w:r>
-        <w:fldChar w:fldCharType="begin"/>
-      </w:r>
-      <w:r>
-        <w:instrText xml:space="preserve"> SEQ Abbildung \</w:instrText>
-      </w:r>
-      <w:r>
-        <w:instrText xml:space="preserve">* ARABIC </w:instrText>
-      </w:r>
-      <w:r>
-        <w:fldChar w:fldCharType="separate"/>
-      </w:r>
-      <w:r>
-        <w:rPr>
-          <w:noProof/>
-        </w:rPr>
-        <w:t>1</w:t>
-      </w:r>
-      <w:r>
-        <w:rPr>
-          <w:noProof/>
-        </w:rPr>
-        <w:fldChar w:fldCharType="end"/>
-      </w:r>
+      <w:fldSimple w:instr=" SEQ Abbildung \* ARABIC ">
+        <w:r>
+          <w:rPr>
+            <w:noProof/>
+          </w:rPr>
+          <w:t>1</w:t>
+        </w:r>
+      </w:fldSimple>
       <w:r>
         <w:t xml:space="preserve"> Kanban </w:t>
       </w:r>
@@ -3569,7 +3623,101 @@
       <w:bookmarkEnd w:id="14"/>
     </w:p>
     <w:p>
-      <w:pPr>
+      <w:r>
+        <w:t>Um keine Aufgaben doppelt zu bearbeiten, wurden die einzelnen Anforderungen aufgeteilt, sodass jeder Entwickler seine Aufgabe abarbeitet. Anschließend werden die Funktionen von beiden anderen Entwicklern ausgiebig analysiert und die Funktionalität getestet.</w:t>
+      </w:r>
+    </w:p>
+    <w:p>
+      <w:r>
+        <w:t>Um eine funktionierende Software zu entwickeln, mussten diese Funktionen in das Projekt integriert werden.</w:t>
+      </w:r>
+    </w:p>
+    <w:p>
+      <w:r>
+        <w:t xml:space="preserve">Nachdem die </w:t>
+      </w:r>
+      <w:r>
+        <w:rPr>
+          <w:color w:val="4F81BD" w:themeColor="accent1"/>
+        </w:rPr>
+        <w:fldChar w:fldCharType="begin"/>
+      </w:r>
+      <w:r>
+        <w:rPr>
+          <w:color w:val="4F81BD" w:themeColor="accent1"/>
+        </w:rPr>
+        <w:instrText xml:space="preserve"> REF _Ref513538989 \h </w:instrText>
+      </w:r>
+      <w:r>
+        <w:rPr>
+          <w:color w:val="4F81BD" w:themeColor="accent1"/>
+        </w:rPr>
+      </w:r>
+      <w:r>
+        <w:rPr>
+          <w:color w:val="4F81BD" w:themeColor="accent1"/>
+        </w:rPr>
+        <w:fldChar w:fldCharType="separate"/>
+      </w:r>
+      <w:r>
+        <w:rPr>
+          <w:color w:val="4F81BD" w:themeColor="accent1"/>
+        </w:rPr>
+        <w:t>Kundenanford</w:t>
+      </w:r>
+      <w:r>
+        <w:rPr>
+          <w:color w:val="4F81BD" w:themeColor="accent1"/>
+        </w:rPr>
+        <w:t>e</w:t>
+      </w:r>
+      <w:r>
+        <w:rPr>
+          <w:color w:val="4F81BD" w:themeColor="accent1"/>
+        </w:rPr>
+        <w:t>rungen</w:t>
+      </w:r>
+      <w:r>
+        <w:rPr>
+          <w:color w:val="4F81BD" w:themeColor="accent1"/>
+        </w:rPr>
+        <w:fldChar w:fldCharType="end"/>
+      </w:r>
+      <w:r>
+        <w:rPr>
+          <w:color w:val="4F81BD" w:themeColor="accent1"/>
+        </w:rPr>
+        <w:t xml:space="preserve"> </w:t>
+      </w:r>
+      <w:r>
+        <w:t>abgearbeitet waren, wurden weitere Features implementiert.</w:t>
+      </w:r>
+    </w:p>
+    <w:p>
+      <w:r>
+        <w:t>Zum einen wäre die Auswahl der Sudokus. Zur Auswahl stand die Generierung neuer Sudokus mit verschiedenen Schwierigkeitsgraden. Alternativ können diese aus einer Datei eingelesen werden.</w:t>
+      </w:r>
+    </w:p>
+    <w:p>
+      <w:r>
+        <w:t xml:space="preserve">Konzeption -&gt; wie wir angehen jeder </w:t>
+      </w:r>
+      <w:proofErr w:type="spellStart"/>
+      <w:r>
+        <w:t>funktion</w:t>
+      </w:r>
+      <w:proofErr w:type="spellEnd"/>
+      <w:r>
+        <w:t xml:space="preserve"> </w:t>
+      </w:r>
+      <w:proofErr w:type="spellStart"/>
+      <w:r>
+        <w:t>integration</w:t>
+      </w:r>
+      <w:proofErr w:type="spellEnd"/>
+    </w:p>
+    <w:p>
+      <w:r>
         <w:rPr>
           <w:rFonts w:asciiTheme="majorHAnsi" w:eastAsiaTheme="majorEastAsia" w:hAnsiTheme="majorHAnsi" w:cstheme="majorBidi"/>
           <w:b/>
@@ -3578,45 +3726,56 @@
           <w:sz w:val="28"/>
           <w:szCs w:val="28"/>
         </w:rPr>
-      </w:pPr>
-      <w:r>
-        <w:t>Neben den Kundenanforderungen wurden noch weitere Features implementiert.</w:t>
+        <w:t>-</w:t>
       </w:r>
       <w:r>
         <w:t xml:space="preserve"> </w:t>
       </w:r>
-    </w:p>
-    <w:p>
-      <w:pPr>
-        <w:pStyle w:val="berschrift1"/>
-      </w:pPr>
-      <w:bookmarkStart w:id="15" w:name="_Toc514347798"/>
-      <w:r>
-        <w:t>Projektergebnisse</w:t>
-      </w:r>
-      <w:bookmarkEnd w:id="15"/>
-    </w:p>
-    <w:p>
-      <w:pPr>
-        <w:pStyle w:val="berschrift2"/>
-      </w:pPr>
-      <w:bookmarkStart w:id="16" w:name="_Toc514347799"/>
-      <w:r>
-        <w:t>Soll-Ist-Vergleich, Qualitätskontrolle</w:t>
-      </w:r>
-      <w:bookmarkEnd w:id="16"/>
-    </w:p>
-    <w:p>
-      <w:pPr>
-        <w:pStyle w:val="berschrift2"/>
-      </w:pPr>
-      <w:bookmarkStart w:id="17" w:name="_Toc514347800"/>
-      <w:r>
-        <w:t>Abweichungen, Anpassungen</w:t>
-      </w:r>
-      <w:bookmarkEnd w:id="17"/>
-    </w:p>
-    <w:p/>
+      <w:r>
+        <w:t xml:space="preserve">Neben den Kundenanforderungen wurden noch weitere Features implementiert. </w:t>
+      </w:r>
+    </w:p>
+    <w:p>
+      <w:pPr>
+        <w:pStyle w:val="Listenabsatz"/>
+        <w:numPr>
+          <w:ilvl w:val="0"/>
+          <w:numId w:val="8"/>
+        </w:numPr>
+      </w:pPr>
+      <w:r>
+        <w:t xml:space="preserve">Entweder </w:t>
+      </w:r>
+      <w:proofErr w:type="spellStart"/>
+      <w:r>
+        <w:t>datei</w:t>
+      </w:r>
+      <w:proofErr w:type="spellEnd"/>
+      <w:r>
+        <w:t xml:space="preserve"> oder generiert -&gt; entscheiden nicht </w:t>
+      </w:r>
+      <w:proofErr w:type="gramStart"/>
+      <w:r>
+        <w:t>generieren</w:t>
+      </w:r>
+      <w:proofErr w:type="gramEnd"/>
+      <w:r>
+        <w:t xml:space="preserve"> sondern </w:t>
+      </w:r>
+      <w:proofErr w:type="spellStart"/>
+      <w:r>
+        <w:t>datei</w:t>
+      </w:r>
+      <w:proofErr w:type="spellEnd"/>
+      <w:r>
+        <w:t xml:space="preserve"> auslesen, einfachere </w:t>
+      </w:r>
+      <w:proofErr w:type="spellStart"/>
+      <w:r>
+        <w:t>bearbeitung</w:t>
+      </w:r>
+      <w:proofErr w:type="spellEnd"/>
+    </w:p>
     <w:p>
       <w:pPr>
         <w:rPr>
@@ -3628,6 +3787,162 @@
           <w:szCs w:val="28"/>
         </w:rPr>
       </w:pPr>
+    </w:p>
+    <w:p>
+      <w:pPr>
+        <w:pStyle w:val="berschrift1"/>
+      </w:pPr>
+      <w:bookmarkStart w:id="15" w:name="_Toc514347798"/>
+      <w:r>
+        <w:t>Projektergebnisse</w:t>
+      </w:r>
+      <w:bookmarkEnd w:id="15"/>
+    </w:p>
+    <w:p>
+      <w:pPr>
+        <w:pStyle w:val="berschrift2"/>
+      </w:pPr>
+      <w:bookmarkStart w:id="16" w:name="_Toc514347799"/>
+      <w:r>
+        <w:t>Soll-Ist-Vergleich, Qualitätskontrolle</w:t>
+      </w:r>
+      <w:bookmarkEnd w:id="16"/>
+    </w:p>
+    <w:p>
+      <w:r>
+        <w:t>Grundanforderungen</w:t>
+      </w:r>
+    </w:p>
+    <w:p>
+      <w:pPr>
+        <w:pStyle w:val="Listenabsatz"/>
+        <w:numPr>
+          <w:ilvl w:val="0"/>
+          <w:numId w:val="8"/>
+        </w:numPr>
+      </w:pPr>
+      <w:r>
+        <w:t>Alle drin</w:t>
+      </w:r>
+    </w:p>
+    <w:p/>
+    <w:p>
+      <w:pPr>
+        <w:pStyle w:val="berschrift2"/>
+      </w:pPr>
+      <w:bookmarkStart w:id="17" w:name="_Toc514347800"/>
+      <w:r>
+        <w:t>Abweichungen, Anpassungen</w:t>
+      </w:r>
+      <w:bookmarkEnd w:id="17"/>
+    </w:p>
+    <w:p>
+      <w:r>
+        <w:t xml:space="preserve">Anpassung -&gt; immer neues </w:t>
+      </w:r>
+      <w:proofErr w:type="spellStart"/>
+      <w:r>
+        <w:t>sudoku</w:t>
+      </w:r>
+      <w:proofErr w:type="spellEnd"/>
+      <w:r>
+        <w:t xml:space="preserve"> -&gt; dann nur einmal erstellt</w:t>
+      </w:r>
+    </w:p>
+    <w:p>
+      <w:r>
+        <w:t xml:space="preserve">Anpassung -&gt; </w:t>
+      </w:r>
+      <w:proofErr w:type="spellStart"/>
+      <w:r>
+        <w:t>mapping</w:t>
+      </w:r>
+      <w:proofErr w:type="spellEnd"/>
+    </w:p>
+    <w:p>
+      <w:pPr>
+        <w:pStyle w:val="Listenabsatz"/>
+        <w:numPr>
+          <w:ilvl w:val="0"/>
+          <w:numId w:val="6"/>
+        </w:numPr>
+      </w:pPr>
+      <w:r>
+        <w:lastRenderedPageBreak/>
+        <w:t xml:space="preserve">Block </w:t>
+      </w:r>
+      <w:proofErr w:type="spellStart"/>
+      <w:r>
+        <w:t>row</w:t>
+      </w:r>
+      <w:proofErr w:type="spellEnd"/>
+      <w:r>
+        <w:t xml:space="preserve"> </w:t>
+      </w:r>
+      <w:proofErr w:type="spellStart"/>
+      <w:r>
+        <w:t>line</w:t>
+      </w:r>
+      <w:proofErr w:type="spellEnd"/>
+    </w:p>
+    <w:p>
+      <w:pPr>
+        <w:pStyle w:val="Listenabsatz"/>
+        <w:numPr>
+          <w:ilvl w:val="0"/>
+          <w:numId w:val="6"/>
+        </w:numPr>
+      </w:pPr>
+      <w:r>
+        <w:t xml:space="preserve">Constants .h </w:t>
+      </w:r>
+      <w:proofErr w:type="spellStart"/>
+      <w:r>
+        <w:t>platform</w:t>
+      </w:r>
+      <w:proofErr w:type="spellEnd"/>
+      <w:r>
+        <w:t>/</w:t>
+      </w:r>
+      <w:proofErr w:type="spellStart"/>
+      <w:r>
+        <w:t>farben</w:t>
+      </w:r>
+      <w:proofErr w:type="spellEnd"/>
+      <w:r>
+        <w:t xml:space="preserve"> befehle </w:t>
+      </w:r>
+      <w:proofErr w:type="spellStart"/>
+      <w:r>
+        <w:t>struct</w:t>
+      </w:r>
+      <w:proofErr w:type="spellEnd"/>
+    </w:p>
+    <w:p>
+      <w:pPr>
+        <w:pStyle w:val="Listenabsatz"/>
+        <w:numPr>
+          <w:ilvl w:val="0"/>
+          <w:numId w:val="6"/>
+        </w:numPr>
+      </w:pPr>
+      <w:r>
+        <w:t>-&gt; überall</w:t>
+      </w:r>
+    </w:p>
+    <w:p/>
+    <w:p/>
+    <w:p>
+      <w:pPr>
+        <w:rPr>
+          <w:rFonts w:asciiTheme="majorHAnsi" w:eastAsiaTheme="majorEastAsia" w:hAnsiTheme="majorHAnsi" w:cstheme="majorBidi"/>
+          <w:b/>
+          <w:bCs/>
+          <w:color w:val="365F91" w:themeColor="accent1" w:themeShade="BF"/>
+          <w:sz w:val="28"/>
+          <w:szCs w:val="28"/>
+        </w:rPr>
+      </w:pPr>
       <w:r>
         <w:br w:type="page"/>
       </w:r>
@@ -3655,16 +3970,40 @@
     </w:p>
     <w:p>
       <w:r>
-        <w:t xml:space="preserve">Nach Programmstart erscheint das Hauptmenü. Dort kann man mit Betätigung der [e]-Taste das Programm beenden. Im selbrigen Menü kann man mit druck auf der [l]-Taste ein zuvor abgespeichertes Spiel laden. </w:t>
-      </w:r>
-      <w:r>
-        <w:t>Mit Betätigung der [n]-Taste im Hauptmenü kann man ein neues Sudoku starten. Man wird aufgefordert eine Schwierigkeitsgrad zu wählen, wobei 1 besonders leicht, 2 mittel schwer und 3 besonders schwer ist.</w:t>
+        <w:t xml:space="preserve">Nach Programmstart erscheint das Hauptmenü. Dort kann man mit Betätigung der [e]-Taste das Programm beenden. Im </w:t>
+      </w:r>
+      <w:r>
+        <w:t>selbigen</w:t>
+      </w:r>
+      <w:r>
+        <w:t xml:space="preserve"> Menü kann man mit druck auf der [l]-Taste ein zuvor abgespeichertes Spiel laden. </w:t>
+      </w:r>
+      <w:r>
+        <w:t xml:space="preserve">Mit Betätigung der [n]-Taste im Hauptmenü kann man ein neues Sudoku starten. Man wird aufgefordert </w:t>
+      </w:r>
+      <w:r>
+        <w:t>einen Schwierigkeitsgrad</w:t>
+      </w:r>
+      <w:r>
+        <w:t xml:space="preserve"> zu wählen, wobei 1 besonders leicht, 2 mittel schwer und 3 besonders schwer ist.</w:t>
       </w:r>
       <w:r>
         <w:t xml:space="preserve"> </w:t>
       </w:r>
       <w:r>
-        <w:t xml:space="preserve">Sie können sich an diesem Zeitpunkt mit der [z]-Taste wieder zurück zum Hauptmenü kommen. Nachdem man entweder ein Spiel geladen oder ein Schwierigkeitsgrad ausgewählt hat gelangt man zur Spieloberfläche. Auf dieser kann man mit den Pfeiltasten den Cursor bewegen. An Stelle des Cursors kann man die Zahlen 1-9 mit Eingabe dieser setzen. Mit einem Druck auf die 0 wird die unterm Cursor befindliche Zahl gelöscht. </w:t>
+        <w:t>Sie können sich an diesem Zeitpunkt mit der [z]-Taste wieder zurück zum Hauptmenü kommen. Nachdem man entweder ein Spiel geladen oder ein Schwierigkeitsgrad ausgewählt hat</w:t>
+      </w:r>
+      <w:r>
+        <w:t>,</w:t>
+      </w:r>
+      <w:r>
+        <w:t xml:space="preserve"> gelangt man zur Spieloberfläche. Auf dieser kann man mit den Pfeiltasten den Cursor bewegen. An Stelle des Cursors kann man die Zahlen 1-9 mit Eingabe dieser setzen. Mit einem Druck auf die 0 wird die unter</w:t>
+      </w:r>
+      <w:r>
+        <w:t xml:space="preserve"> de</w:t>
+      </w:r>
+      <w:r>
+        <w:t xml:space="preserve">m Cursor befindliche Zahl gelöscht. </w:t>
       </w:r>
       <w:r>
         <w:t>Mit einem Druck auf die [s]-Taste kann man das Spiel abspeichern und beenden. Des</w:t>
@@ -3676,10 +4015,16 @@
         <w:t xml:space="preserve"> kann man auch hier wieder zurück zum Hauptmenü mit der [m]-Taste. Um das Spiel ohne zu speichern zu beenden kann man die [e]-Taste drücken.</w:t>
       </w:r>
       <w:r>
-        <w:t xml:space="preserve"> Mit der [h]-Taste erhält man einen kleinen Lösungshinweis.</w:t>
+        <w:t xml:space="preserve"> Mit der [h]-Taste erhält man einen kleinen Lösungshinweis</w:t>
+      </w:r>
+      <w:r>
+        <w:t xml:space="preserve"> an der Stelle des Cursers</w:t>
       </w:r>
       <w:bookmarkStart w:id="20" w:name="_GoBack"/>
       <w:bookmarkEnd w:id="20"/>
+      <w:r>
+        <w:t>.</w:t>
+      </w:r>
     </w:p>
     <w:p>
       <w:pPr>
@@ -3696,34 +4041,76 @@
     </w:p>
     <w:p>
       <w:r>
-        <w:t>//codestil</w:t>
-      </w:r>
+        <w:t>//</w:t>
+      </w:r>
+      <w:proofErr w:type="spellStart"/>
+      <w:r>
+        <w:t>codestil</w:t>
+      </w:r>
+      <w:proofErr w:type="spellEnd"/>
       <w:r>
         <w:br/>
       </w:r>
       <w:r>
-        <w:t>//camelCase -&gt; außer bei Array -&gt; a_xXx, und Structs -&gt; s_xXx</w:t>
-      </w:r>
+        <w:t>//</w:t>
+      </w:r>
+      <w:proofErr w:type="spellStart"/>
+      <w:r>
+        <w:t>camelCase</w:t>
+      </w:r>
+      <w:proofErr w:type="spellEnd"/>
+      <w:r>
+        <w:t xml:space="preserve"> -&gt; außer bei Array -&gt; </w:t>
+      </w:r>
+      <w:proofErr w:type="spellStart"/>
+      <w:r>
+        <w:t>a_xXx</w:t>
+      </w:r>
+      <w:proofErr w:type="spellEnd"/>
+      <w:r>
+        <w:t xml:space="preserve">, und </w:t>
+      </w:r>
+      <w:proofErr w:type="spellStart"/>
+      <w:r>
+        <w:t>Structs</w:t>
+      </w:r>
+      <w:proofErr w:type="spellEnd"/>
+      <w:r>
+        <w:t xml:space="preserve"> -&gt; </w:t>
+      </w:r>
+      <w:proofErr w:type="spellStart"/>
+      <w:r>
+        <w:t>s_xXx</w:t>
+      </w:r>
+      <w:proofErr w:type="spellEnd"/>
+    </w:p>
+    <w:p>
+      <w:r>
+        <w:t xml:space="preserve">Randbedingungen, allgemeines -&gt; </w:t>
+      </w:r>
+      <w:proofErr w:type="spellStart"/>
+      <w:r>
+        <w:t>platformunabhängig</w:t>
+      </w:r>
+      <w:proofErr w:type="spellEnd"/>
+      <w:r>
+        <w:t xml:space="preserve"> </w:t>
+      </w:r>
+      <w:proofErr w:type="spellStart"/>
+      <w:r>
+        <w:t>constanten</w:t>
+      </w:r>
+      <w:proofErr w:type="spellEnd"/>
     </w:p>
     <w:p>
       <w:pPr>
         <w:pStyle w:val="berschrift2"/>
       </w:pPr>
-      <w:bookmarkStart w:id="22" w:name="_Toc514347804"/>
-      <w:r>
-        <w:t>Tabellenverzeichnis</w:t>
+      <w:bookmarkStart w:id="22" w:name="_Toc514347805"/>
+      <w:r>
+        <w:t>Abbildungsverzeichnis</w:t>
       </w:r>
       <w:bookmarkEnd w:id="22"/>
-    </w:p>
-    <w:p>
-      <w:pPr>
-        <w:pStyle w:val="berschrift2"/>
-      </w:pPr>
-      <w:bookmarkStart w:id="23" w:name="_Toc514347805"/>
-      <w:r>
-        <w:t>Abbildungsverzeichnis</w:t>
-      </w:r>
-      <w:bookmarkEnd w:id="23"/>
     </w:p>
     <w:p>
       <w:pPr>
@@ -3813,16 +4200,11 @@
       <w:pPr>
         <w:pStyle w:val="berschrift2"/>
       </w:pPr>
-      <w:bookmarkStart w:id="24" w:name="_Toc514347806"/>
+      <w:bookmarkStart w:id="23" w:name="_Toc514347806"/>
       <w:r>
         <w:t>Literaturverzeichnis</w:t>
       </w:r>
-      <w:bookmarkEnd w:id="24"/>
-    </w:p>
-    <w:p>
-      <w:r>
-        <w:t>//Zitate etc</w:t>
-      </w:r>
+      <w:bookmarkEnd w:id="23"/>
     </w:p>
     <w:p/>
     <w:p/>
@@ -3937,7 +4319,21 @@
         <w:rPr>
           <w:lang w:val="en-US"/>
         </w:rPr>
-        <w:t xml:space="preserve"> CodeBlocks – Open Source IDE</w:t>
+        <w:t xml:space="preserve"> </w:t>
+      </w:r>
+      <w:proofErr w:type="spellStart"/>
+      <w:r>
+        <w:rPr>
+          <w:lang w:val="en-US"/>
+        </w:rPr>
+        <w:t>CodeBlocks</w:t>
+      </w:r>
+      <w:proofErr w:type="spellEnd"/>
+      <w:r>
+        <w:rPr>
+          <w:lang w:val="en-US"/>
+        </w:rPr>
+        <w:t xml:space="preserve"> – Open Source IDE</w:t>
       </w:r>
       <w:r>
         <w:rPr>
@@ -3980,7 +4376,21 @@
         <w:rPr>
           <w:lang w:val="en-US"/>
         </w:rPr>
-        <w:t xml:space="preserve"> Sourcetree – Git GUI</w:t>
+        <w:t xml:space="preserve"> </w:t>
+      </w:r>
+      <w:proofErr w:type="spellStart"/>
+      <w:r>
+        <w:rPr>
+          <w:lang w:val="en-US"/>
+        </w:rPr>
+        <w:t>Sourcetree</w:t>
+      </w:r>
+      <w:proofErr w:type="spellEnd"/>
+      <w:r>
+        <w:rPr>
+          <w:lang w:val="en-US"/>
+        </w:rPr>
+        <w:t xml:space="preserve"> – Git GUI</w:t>
       </w:r>
     </w:p>
     <w:p>
@@ -4072,7 +4482,21 @@
         <w:rPr>
           <w:lang w:val="en-US"/>
         </w:rPr>
-        <w:t>anban Board Template – Online unter:</w:t>
+        <w:t xml:space="preserve">anban Board Template – Online </w:t>
+      </w:r>
+      <w:proofErr w:type="spellStart"/>
+      <w:r>
+        <w:rPr>
+          <w:lang w:val="en-US"/>
+        </w:rPr>
+        <w:t>unter</w:t>
+      </w:r>
+      <w:proofErr w:type="spellEnd"/>
+      <w:r>
+        <w:rPr>
+          <w:lang w:val="en-US"/>
+        </w:rPr>
+        <w:t>:</w:t>
       </w:r>
       <w:r>
         <w:rPr>
@@ -4100,6 +4524,118 @@
 <file path=word/numbering.xml><?xml version="1.0" encoding="utf-8"?>
 <w:numbering xmlns:wpc="http://schemas.microsoft.com/office/word/2010/wordprocessingCanvas" xmlns:cx="http://schemas.microsoft.com/office/drawing/2014/chartex" xmlns:cx1="http://schemas.microsoft.com/office/drawing/2015/9/8/chartex" xmlns:cx2="http://schemas.microsoft.com/office/drawing/2015/10/21/chartex" xmlns:cx3="http://schemas.microsoft.com/office/drawing/2016/5/9/chartex" xmlns:cx4="http://schemas.microsoft.com/office/drawing/2016/5/10/chartex" xmlns:cx5="http://schemas.microsoft.com/office/drawing/2016/5/11/chartex" xmlns:cx6="http://schemas.microsoft.com/office/drawing/2016/5/12/chartex" xmlns:cx7="http://schemas.microsoft.com/office/drawing/2016/5/13/chartex" xmlns:cx8="http://schemas.microsoft.com/office/drawing/2016/5/14/chartex" xmlns:mc="http://schemas.openxmlformats.org/markup-compatibility/2006" xmlns:aink="http://schemas.microsoft.com/office/drawing/2016/ink" xmlns:am3d="http://schemas.microsoft.com/office/drawing/2017/model3d" xmlns:o="urn:schemas-microsoft-com:office:office" xmlns:r="http://schemas.openxmlformats.org/officeDocument/2006/relationships" xmlns:m="http://schemas.openxmlformats.org/officeDocument/2006/math" xmlns:v="urn:schemas-microsoft-com:vml" xmlns:wp14="http://schemas.microsoft.com/office/word/2010/wordprocessingDrawing" xmlns:wp="http://schemas.openxmlformats.org/drawingml/2006/wordprocessingDrawing" xmlns:w10="urn:schemas-microsoft-com:office:word" xmlns:w="http://schemas.openxmlformats.org/wordprocessingml/2006/main" xmlns:w14="http://schemas.microsoft.com/office/word/2010/wordml" xmlns:w15="http://schemas.microsoft.com/office/word/2012/wordml" xmlns:w16cid="http://schemas.microsoft.com/office/word/2016/wordml/cid" xmlns:w16se="http://schemas.microsoft.com/office/word/2015/wordml/symex" xmlns:wpg="http://schemas.microsoft.com/office/word/2010/wordprocessingGroup" xmlns:wpi="http://schemas.microsoft.com/office/word/2010/wordprocessingInk" xmlns:wne="http://schemas.microsoft.com/office/word/2006/wordml" xmlns:wps="http://schemas.microsoft.com/office/word/2010/wordprocessingShape" mc:Ignorable="w14 w15 w16se w16cid wp14">
   <w:abstractNum w:abstractNumId="0" w15:restartNumberingAfterBreak="0">
+    <w:nsid w:val="00A55FC0"/>
+    <w:multiLevelType w:val="hybridMultilevel"/>
+    <w:tmpl w:val="9ED616E2"/>
+    <w:lvl w:ilvl="0" w:tplc="78B083FA">
+      <w:numFmt w:val="bullet"/>
+      <w:lvlText w:val=""/>
+      <w:lvlJc w:val="left"/>
+      <w:pPr>
+        <w:ind w:left="1080" w:hanging="360"/>
+      </w:pPr>
+      <w:rPr>
+        <w:rFonts w:ascii="Wingdings" w:eastAsiaTheme="minorHAnsi" w:hAnsi="Wingdings" w:cstheme="minorBidi" w:hint="default"/>
+      </w:rPr>
+    </w:lvl>
+    <w:lvl w:ilvl="1" w:tplc="04070003" w:tentative="1">
+      <w:start w:val="1"/>
+      <w:numFmt w:val="bullet"/>
+      <w:lvlText w:val="o"/>
+      <w:lvlJc w:val="left"/>
+      <w:pPr>
+        <w:ind w:left="1800" w:hanging="360"/>
+      </w:pPr>
+      <w:rPr>
+        <w:rFonts w:ascii="Courier New" w:hAnsi="Courier New" w:cs="Courier New" w:hint="default"/>
+      </w:rPr>
+    </w:lvl>
+    <w:lvl w:ilvl="2" w:tplc="04070005" w:tentative="1">
+      <w:start w:val="1"/>
+      <w:numFmt w:val="bullet"/>
+      <w:lvlText w:val=""/>
+      <w:lvlJc w:val="left"/>
+      <w:pPr>
+        <w:ind w:left="2520" w:hanging="360"/>
+      </w:pPr>
+      <w:rPr>
+        <w:rFonts w:ascii="Wingdings" w:hAnsi="Wingdings" w:hint="default"/>
+      </w:rPr>
+    </w:lvl>
+    <w:lvl w:ilvl="3" w:tplc="04070001" w:tentative="1">
+      <w:start w:val="1"/>
+      <w:numFmt w:val="bullet"/>
+      <w:lvlText w:val=""/>
+      <w:lvlJc w:val="left"/>
+      <w:pPr>
+        <w:ind w:left="3240" w:hanging="360"/>
+      </w:pPr>
+      <w:rPr>
+        <w:rFonts w:ascii="Symbol" w:hAnsi="Symbol" w:hint="default"/>
+      </w:rPr>
+    </w:lvl>
+    <w:lvl w:ilvl="4" w:tplc="04070003" w:tentative="1">
+      <w:start w:val="1"/>
+      <w:numFmt w:val="bullet"/>
+      <w:lvlText w:val="o"/>
+      <w:lvlJc w:val="left"/>
+      <w:pPr>
+        <w:ind w:left="3960" w:hanging="360"/>
+      </w:pPr>
+      <w:rPr>
+        <w:rFonts w:ascii="Courier New" w:hAnsi="Courier New" w:cs="Courier New" w:hint="default"/>
+      </w:rPr>
+    </w:lvl>
+    <w:lvl w:ilvl="5" w:tplc="04070005" w:tentative="1">
+      <w:start w:val="1"/>
+      <w:numFmt w:val="bullet"/>
+      <w:lvlText w:val=""/>
+      <w:lvlJc w:val="left"/>
+      <w:pPr>
+        <w:ind w:left="4680" w:hanging="360"/>
+      </w:pPr>
+      <w:rPr>
+        <w:rFonts w:ascii="Wingdings" w:hAnsi="Wingdings" w:hint="default"/>
+      </w:rPr>
+    </w:lvl>
+    <w:lvl w:ilvl="6" w:tplc="04070001" w:tentative="1">
+      <w:start w:val="1"/>
+      <w:numFmt w:val="bullet"/>
+      <w:lvlText w:val=""/>
+      <w:lvlJc w:val="left"/>
+      <w:pPr>
+        <w:ind w:left="5400" w:hanging="360"/>
+      </w:pPr>
+      <w:rPr>
+        <w:rFonts w:ascii="Symbol" w:hAnsi="Symbol" w:hint="default"/>
+      </w:rPr>
+    </w:lvl>
+    <w:lvl w:ilvl="7" w:tplc="04070003" w:tentative="1">
+      <w:start w:val="1"/>
+      <w:numFmt w:val="bullet"/>
+      <w:lvlText w:val="o"/>
+      <w:lvlJc w:val="left"/>
+      <w:pPr>
+        <w:ind w:left="6120" w:hanging="360"/>
+      </w:pPr>
+      <w:rPr>
+        <w:rFonts w:ascii="Courier New" w:hAnsi="Courier New" w:cs="Courier New" w:hint="default"/>
+      </w:rPr>
+    </w:lvl>
+    <w:lvl w:ilvl="8" w:tplc="04070005" w:tentative="1">
+      <w:start w:val="1"/>
+      <w:numFmt w:val="bullet"/>
+      <w:lvlText w:val=""/>
+      <w:lvlJc w:val="left"/>
+      <w:pPr>
+        <w:ind w:left="6840" w:hanging="360"/>
+      </w:pPr>
+      <w:rPr>
+        <w:rFonts w:ascii="Wingdings" w:hAnsi="Wingdings" w:hint="default"/>
+      </w:rPr>
+    </w:lvl>
+  </w:abstractNum>
+  <w:abstractNum w:abstractNumId="1" w15:restartNumberingAfterBreak="0">
     <w:nsid w:val="04E56C33"/>
     <w:multiLevelType w:val="hybridMultilevel"/>
     <w:tmpl w:val="683E85A4"/>
@@ -4188,7 +4724,7 @@
       </w:pPr>
     </w:lvl>
   </w:abstractNum>
-  <w:abstractNum w:abstractNumId="1" w15:restartNumberingAfterBreak="0">
+  <w:abstractNum w:abstractNumId="2" w15:restartNumberingAfterBreak="0">
     <w:nsid w:val="114772BB"/>
     <w:multiLevelType w:val="hybridMultilevel"/>
     <w:tmpl w:val="61FC77B4"/>
@@ -4274,7 +4810,7 @@
       </w:pPr>
     </w:lvl>
   </w:abstractNum>
-  <w:abstractNum w:abstractNumId="2" w15:restartNumberingAfterBreak="0">
+  <w:abstractNum w:abstractNumId="3" w15:restartNumberingAfterBreak="0">
     <w:nsid w:val="4D062D7C"/>
     <w:multiLevelType w:val="hybridMultilevel"/>
     <w:tmpl w:val="3B967798"/>
@@ -4360,7 +4896,7 @@
       </w:pPr>
     </w:lvl>
   </w:abstractNum>
-  <w:abstractNum w:abstractNumId="3" w15:restartNumberingAfterBreak="0">
+  <w:abstractNum w:abstractNumId="4" w15:restartNumberingAfterBreak="0">
     <w:nsid w:val="4E2D5061"/>
     <w:multiLevelType w:val="hybridMultilevel"/>
     <w:tmpl w:val="901CFFC2"/>
@@ -4473,7 +5009,7 @@
       </w:rPr>
     </w:lvl>
   </w:abstractNum>
-  <w:abstractNum w:abstractNumId="4" w15:restartNumberingAfterBreak="0">
+  <w:abstractNum w:abstractNumId="5" w15:restartNumberingAfterBreak="0">
     <w:nsid w:val="63464B84"/>
     <w:multiLevelType w:val="multilevel"/>
     <w:tmpl w:val="04070025"/>
@@ -4568,7 +5104,7 @@
       </w:pPr>
     </w:lvl>
   </w:abstractNum>
-  <w:abstractNum w:abstractNumId="5" w15:restartNumberingAfterBreak="0">
+  <w:abstractNum w:abstractNumId="6" w15:restartNumberingAfterBreak="0">
     <w:nsid w:val="6DA21C78"/>
     <w:multiLevelType w:val="hybridMultilevel"/>
     <w:tmpl w:val="FD5688D2"/>
@@ -4657,7 +5193,7 @@
       </w:pPr>
     </w:lvl>
   </w:abstractNum>
-  <w:abstractNum w:abstractNumId="6" w15:restartNumberingAfterBreak="0">
+  <w:abstractNum w:abstractNumId="7" w15:restartNumberingAfterBreak="0">
     <w:nsid w:val="76B142F1"/>
     <w:multiLevelType w:val="hybridMultilevel"/>
     <w:tmpl w:val="EE8404DC"/>
@@ -4771,25 +5307,28 @@
     </w:lvl>
   </w:abstractNum>
   <w:num w:numId="1">
+    <w:abstractNumId w:val="6"/>
+  </w:num>
+  <w:num w:numId="2">
+    <w:abstractNumId w:val="2"/>
+  </w:num>
+  <w:num w:numId="3">
+    <w:abstractNumId w:val="3"/>
+  </w:num>
+  <w:num w:numId="4">
     <w:abstractNumId w:val="5"/>
   </w:num>
-  <w:num w:numId="2">
+  <w:num w:numId="5">
     <w:abstractNumId w:val="1"/>
   </w:num>
-  <w:num w:numId="3">
-    <w:abstractNumId w:val="2"/>
+  <w:num w:numId="6">
+    <w:abstractNumId w:val="7"/>
   </w:num>
-  <w:num w:numId="4">
+  <w:num w:numId="7">
     <w:abstractNumId w:val="4"/>
   </w:num>
-  <w:num w:numId="5">
+  <w:num w:numId="8">
     <w:abstractNumId w:val="0"/>
-  </w:num>
-  <w:num w:numId="6">
-    <w:abstractNumId w:val="6"/>
-  </w:num>
-  <w:num w:numId="7">
-    <w:abstractNumId w:val="3"/>
   </w:num>
 </w:numbering>
 </file>
@@ -6093,7 +6632,7 @@
 </file>
 
 <file path=customXml/item2.xml><?xml version="1.0" encoding="utf-8"?>
-<b:Sources xmlns:b="http://schemas.openxmlformats.org/officeDocument/2006/bibliography" xmlns="http://schemas.openxmlformats.org/officeDocument/2006/bibliography" SelectedStyle="\APA.XSL" StyleName="APA"/>
+<b:Sources xmlns:b="http://schemas.openxmlformats.org/officeDocument/2006/bibliography" xmlns="http://schemas.openxmlformats.org/officeDocument/2006/bibliography" SelectedStyle="\APASixthEditionOfficeOnline.xsl" StyleName="APA" Version="6"/>
 </file>
 
 <file path=customXml/itemProps1.xml><?xml version="1.0" encoding="utf-8"?>
@@ -6105,7 +6644,7 @@
 </file>
 
 <file path=customXml/itemProps2.xml><?xml version="1.0" encoding="utf-8"?>
-<ds:datastoreItem xmlns:ds="http://schemas.openxmlformats.org/officeDocument/2006/customXml" ds:itemID="{091BB044-309A-844E-B4C1-BEF00C8522CA}">
+<ds:datastoreItem xmlns:ds="http://schemas.openxmlformats.org/officeDocument/2006/customXml" ds:itemID="{AB98A08B-E783-4483-8AEC-330AF7FB3E52}">
   <ds:schemaRefs>
     <ds:schemaRef ds:uri="http://schemas.openxmlformats.org/officeDocument/2006/bibliography"/>
   </ds:schemaRefs>

</xml_diff>